<commit_message>
Diseño final del cuestionario
</commit_message>
<xml_diff>
--- a/Cuestionario.docx
+++ b/Cuestionario.docx
@@ -384,8 +384,6 @@
           <w:szCs w:val="24"/>
         </w:rPr>
       </w:pPr>
-      <w:bookmarkStart w:id="0" w:name="_GoBack"/>
-      <w:bookmarkEnd w:id="0"/>
       <w:r>
         <w:rPr>
           <w:rFonts w:ascii="Arial" w:hAnsi="Arial" w:cs="Arial"/>
@@ -515,7 +513,23 @@
                 <w:sz w:val="24"/>
                 <w:szCs w:val="24"/>
               </w:rPr>
-              <w:t>Posgrado</w:t>
+              <w:t>Pos</w:t>
+            </w:r>
+            <w:r>
+              <w:rPr>
+                <w:rFonts w:ascii="Arial" w:hAnsi="Arial" w:cs="Arial"/>
+                <w:sz w:val="24"/>
+                <w:szCs w:val="24"/>
+              </w:rPr>
+              <w:t>t</w:t>
+            </w:r>
+            <w:r>
+              <w:rPr>
+                <w:rFonts w:ascii="Arial" w:hAnsi="Arial" w:cs="Arial"/>
+                <w:sz w:val="24"/>
+                <w:szCs w:val="24"/>
+              </w:rPr>
+              <w:t>grado</w:t>
             </w:r>
           </w:p>
         </w:tc>
@@ -857,7 +871,7 @@
                 <w:sz w:val="24"/>
                 <w:szCs w:val="24"/>
               </w:rPr>
-              <w:t>La implementación de un nuevo sistema sería útil para la empresa</w:t>
+              <w:t>El funcionamiento del sistema es estable</w:t>
             </w:r>
             <w:r>
               <w:rPr>
@@ -867,6 +881,8 @@
               </w:rPr>
               <w:t>.</w:t>
             </w:r>
+            <w:bookmarkStart w:id="0" w:name="_GoBack"/>
+            <w:bookmarkEnd w:id="0"/>
           </w:p>
         </w:tc>
         <w:tc>
@@ -973,7 +989,23 @@
                 <w:sz w:val="24"/>
                 <w:szCs w:val="24"/>
               </w:rPr>
-              <w:t>El tiempo de respuesta a peticiones del cliente del sistema actual es el ideal</w:t>
+              <w:t xml:space="preserve">La </w:t>
+            </w:r>
+            <w:r>
+              <w:rPr>
+                <w:rFonts w:ascii="Arial" w:hAnsi="Arial" w:cs="Arial"/>
+                <w:sz w:val="24"/>
+                <w:szCs w:val="24"/>
+              </w:rPr>
+              <w:t>precisión</w:t>
+            </w:r>
+            <w:r>
+              <w:rPr>
+                <w:rFonts w:ascii="Arial" w:hAnsi="Arial" w:cs="Arial"/>
+                <w:sz w:val="24"/>
+                <w:szCs w:val="24"/>
+              </w:rPr>
+              <w:t xml:space="preserve"> y fiabilidad de los datos obtenidos por el sistema son las adecuadas</w:t>
             </w:r>
             <w:r>
               <w:rPr>
@@ -1089,23 +1121,15 @@
                 <w:sz w:val="24"/>
                 <w:szCs w:val="24"/>
               </w:rPr>
-              <w:t xml:space="preserve">La </w:t>
-            </w:r>
-            <w:r>
-              <w:rPr>
-                <w:rFonts w:ascii="Arial" w:hAnsi="Arial" w:cs="Arial"/>
-                <w:sz w:val="24"/>
-                <w:szCs w:val="24"/>
-              </w:rPr>
-              <w:t>precisión</w:t>
-            </w:r>
-            <w:r>
-              <w:rPr>
-                <w:rFonts w:ascii="Arial" w:hAnsi="Arial" w:cs="Arial"/>
-                <w:sz w:val="24"/>
-                <w:szCs w:val="24"/>
-              </w:rPr>
-              <w:t xml:space="preserve"> y fiabilidad de los datos obtenidos por el sistema actual son las adecuadas</w:t>
+              <w:t>El tiempo</w:t>
+            </w:r>
+            <w:r>
+              <w:rPr>
+                <w:rFonts w:ascii="Arial" w:hAnsi="Arial" w:cs="Arial"/>
+                <w:sz w:val="24"/>
+                <w:szCs w:val="24"/>
+              </w:rPr>
+              <w:t xml:space="preserve"> de respuesta el sistema es el adecuado</w:t>
             </w:r>
             <w:r>
               <w:rPr>
@@ -1221,7 +1245,55 @@
                 <w:sz w:val="24"/>
                 <w:szCs w:val="24"/>
               </w:rPr>
-              <w:t>El tiempo para corroborar los datos de un cliente es óptimo.</w:t>
+              <w:t xml:space="preserve"> </w:t>
+            </w:r>
+            <w:r>
+              <w:rPr>
+                <w:rFonts w:ascii="Arial" w:hAnsi="Arial" w:cs="Arial"/>
+                <w:sz w:val="24"/>
+                <w:szCs w:val="24"/>
+              </w:rPr>
+              <w:t>E</w:t>
+            </w:r>
+            <w:r>
+              <w:rPr>
+                <w:rFonts w:ascii="Arial" w:hAnsi="Arial" w:cs="Arial"/>
+                <w:sz w:val="24"/>
+                <w:szCs w:val="24"/>
+              </w:rPr>
+              <w:t xml:space="preserve">l volumen de datos que se </w:t>
+            </w:r>
+            <w:r>
+              <w:rPr>
+                <w:rFonts w:ascii="Arial" w:hAnsi="Arial" w:cs="Arial"/>
+                <w:sz w:val="24"/>
+                <w:szCs w:val="24"/>
+              </w:rPr>
+              <w:t>tratan en la empresa</w:t>
+            </w:r>
+            <w:r>
+              <w:rPr>
+                <w:rFonts w:ascii="Arial" w:hAnsi="Arial" w:cs="Arial"/>
+                <w:sz w:val="24"/>
+                <w:szCs w:val="24"/>
+              </w:rPr>
+              <w:t xml:space="preserve"> son</w:t>
+            </w:r>
+            <w:r>
+              <w:rPr>
+                <w:rFonts w:ascii="Arial" w:hAnsi="Arial" w:cs="Arial"/>
+                <w:sz w:val="24"/>
+                <w:szCs w:val="24"/>
+              </w:rPr>
+              <w:t xml:space="preserve"> </w:t>
+            </w:r>
+            <w:r>
+              <w:rPr>
+                <w:rFonts w:ascii="Arial" w:hAnsi="Arial" w:cs="Arial"/>
+                <w:sz w:val="24"/>
+                <w:szCs w:val="24"/>
+              </w:rPr>
+              <w:t>manejados eficientemente.</w:t>
             </w:r>
           </w:p>
         </w:tc>
@@ -1329,7 +1401,347 @@
                 <w:sz w:val="24"/>
                 <w:szCs w:val="24"/>
               </w:rPr>
-              <w:t>Mi idea de migrar a un nuevo sistema</w:t>
+              <w:t>La empresa maneja una gran variedad de tipos de datos (numéricos, cadenas de texto, videos, imágenes, etc.)</w:t>
+            </w:r>
+          </w:p>
+        </w:tc>
+        <w:tc>
+          <w:tcPr>
+            <w:tcW w:w="1417" w:type="dxa"/>
+            <w:vAlign w:val="center"/>
+          </w:tcPr>
+          <w:p>
+            <w:pPr>
+              <w:jc w:val="center"/>
+              <w:rPr>
+                <w:rFonts w:ascii="Arial" w:hAnsi="Arial" w:cs="Arial"/>
+                <w:sz w:val="24"/>
+                <w:szCs w:val="24"/>
+              </w:rPr>
+            </w:pPr>
+          </w:p>
+        </w:tc>
+        <w:tc>
+          <w:tcPr>
+            <w:tcW w:w="1874" w:type="dxa"/>
+            <w:vAlign w:val="center"/>
+          </w:tcPr>
+          <w:p>
+            <w:pPr>
+              <w:jc w:val="center"/>
+              <w:rPr>
+                <w:rFonts w:ascii="Arial" w:hAnsi="Arial" w:cs="Arial"/>
+                <w:sz w:val="24"/>
+                <w:szCs w:val="24"/>
+              </w:rPr>
+            </w:pPr>
+          </w:p>
+        </w:tc>
+        <w:tc>
+          <w:tcPr>
+            <w:tcW w:w="1085" w:type="dxa"/>
+            <w:vAlign w:val="center"/>
+          </w:tcPr>
+          <w:p>
+            <w:pPr>
+              <w:jc w:val="center"/>
+              <w:rPr>
+                <w:rFonts w:ascii="Arial" w:hAnsi="Arial" w:cs="Arial"/>
+                <w:sz w:val="24"/>
+                <w:szCs w:val="24"/>
+              </w:rPr>
+            </w:pPr>
+          </w:p>
+        </w:tc>
+        <w:tc>
+          <w:tcPr>
+            <w:tcW w:w="1804" w:type="dxa"/>
+            <w:vAlign w:val="center"/>
+          </w:tcPr>
+          <w:p>
+            <w:pPr>
+              <w:jc w:val="center"/>
+              <w:rPr>
+                <w:rFonts w:ascii="Arial" w:hAnsi="Arial" w:cs="Arial"/>
+                <w:sz w:val="24"/>
+                <w:szCs w:val="24"/>
+              </w:rPr>
+            </w:pPr>
+          </w:p>
+        </w:tc>
+        <w:tc>
+          <w:tcPr>
+            <w:tcW w:w="1813" w:type="dxa"/>
+            <w:vAlign w:val="center"/>
+          </w:tcPr>
+          <w:p>
+            <w:pPr>
+              <w:jc w:val="center"/>
+              <w:rPr>
+                <w:rFonts w:ascii="Arial" w:hAnsi="Arial" w:cs="Arial"/>
+                <w:sz w:val="24"/>
+                <w:szCs w:val="24"/>
+              </w:rPr>
+            </w:pPr>
+          </w:p>
+        </w:tc>
+      </w:tr>
+      <w:tr>
+        <w:trPr>
+          <w:jc w:val="center"/>
+        </w:trPr>
+        <w:tc>
+          <w:tcPr>
+            <w:tcW w:w="3348" w:type="dxa"/>
+          </w:tcPr>
+          <w:p>
+            <w:pPr>
+              <w:jc w:val="both"/>
+              <w:rPr>
+                <w:rFonts w:ascii="Arial" w:hAnsi="Arial" w:cs="Arial"/>
+                <w:sz w:val="24"/>
+                <w:szCs w:val="24"/>
+              </w:rPr>
+            </w:pPr>
+            <w:r>
+              <w:rPr>
+                <w:rFonts w:ascii="Arial" w:hAnsi="Arial" w:cs="Arial"/>
+                <w:sz w:val="24"/>
+                <w:szCs w:val="24"/>
+              </w:rPr>
+              <w:t xml:space="preserve">Los datos de la empresa </w:t>
+            </w:r>
+            <w:r>
+              <w:rPr>
+                <w:rFonts w:ascii="Arial" w:hAnsi="Arial" w:cs="Arial"/>
+                <w:sz w:val="24"/>
+                <w:szCs w:val="24"/>
+              </w:rPr>
+              <w:t>se encuentran con una estructura adecuada.</w:t>
+            </w:r>
+          </w:p>
+        </w:tc>
+        <w:tc>
+          <w:tcPr>
+            <w:tcW w:w="1417" w:type="dxa"/>
+            <w:vAlign w:val="center"/>
+          </w:tcPr>
+          <w:p>
+            <w:pPr>
+              <w:jc w:val="center"/>
+              <w:rPr>
+                <w:rFonts w:ascii="Arial" w:hAnsi="Arial" w:cs="Arial"/>
+                <w:sz w:val="24"/>
+                <w:szCs w:val="24"/>
+              </w:rPr>
+            </w:pPr>
+          </w:p>
+        </w:tc>
+        <w:tc>
+          <w:tcPr>
+            <w:tcW w:w="1874" w:type="dxa"/>
+            <w:vAlign w:val="center"/>
+          </w:tcPr>
+          <w:p>
+            <w:pPr>
+              <w:jc w:val="center"/>
+              <w:rPr>
+                <w:rFonts w:ascii="Arial" w:hAnsi="Arial" w:cs="Arial"/>
+                <w:sz w:val="24"/>
+                <w:szCs w:val="24"/>
+              </w:rPr>
+            </w:pPr>
+          </w:p>
+        </w:tc>
+        <w:tc>
+          <w:tcPr>
+            <w:tcW w:w="1085" w:type="dxa"/>
+            <w:vAlign w:val="center"/>
+          </w:tcPr>
+          <w:p>
+            <w:pPr>
+              <w:jc w:val="center"/>
+              <w:rPr>
+                <w:rFonts w:ascii="Arial" w:hAnsi="Arial" w:cs="Arial"/>
+                <w:sz w:val="24"/>
+                <w:szCs w:val="24"/>
+              </w:rPr>
+            </w:pPr>
+          </w:p>
+        </w:tc>
+        <w:tc>
+          <w:tcPr>
+            <w:tcW w:w="1804" w:type="dxa"/>
+            <w:vAlign w:val="center"/>
+          </w:tcPr>
+          <w:p>
+            <w:pPr>
+              <w:jc w:val="center"/>
+              <w:rPr>
+                <w:rFonts w:ascii="Arial" w:hAnsi="Arial" w:cs="Arial"/>
+                <w:sz w:val="24"/>
+                <w:szCs w:val="24"/>
+              </w:rPr>
+            </w:pPr>
+          </w:p>
+        </w:tc>
+        <w:tc>
+          <w:tcPr>
+            <w:tcW w:w="1813" w:type="dxa"/>
+            <w:vAlign w:val="center"/>
+          </w:tcPr>
+          <w:p>
+            <w:pPr>
+              <w:jc w:val="center"/>
+              <w:rPr>
+                <w:rFonts w:ascii="Arial" w:hAnsi="Arial" w:cs="Arial"/>
+                <w:sz w:val="24"/>
+                <w:szCs w:val="24"/>
+              </w:rPr>
+            </w:pPr>
+          </w:p>
+        </w:tc>
+      </w:tr>
+      <w:tr>
+        <w:trPr>
+          <w:jc w:val="center"/>
+        </w:trPr>
+        <w:tc>
+          <w:tcPr>
+            <w:tcW w:w="3348" w:type="dxa"/>
+          </w:tcPr>
+          <w:p>
+            <w:pPr>
+              <w:jc w:val="both"/>
+              <w:rPr>
+                <w:rFonts w:ascii="Arial" w:hAnsi="Arial" w:cs="Arial"/>
+                <w:sz w:val="24"/>
+                <w:szCs w:val="24"/>
+              </w:rPr>
+            </w:pPr>
+            <w:r>
+              <w:rPr>
+                <w:rFonts w:ascii="Arial" w:hAnsi="Arial" w:cs="Arial"/>
+                <w:sz w:val="24"/>
+                <w:szCs w:val="24"/>
+              </w:rPr>
+              <w:t>Se cuenta con un almacén apropiado para los datos</w:t>
+            </w:r>
+            <w:r>
+              <w:rPr>
+                <w:rFonts w:ascii="Arial" w:hAnsi="Arial" w:cs="Arial"/>
+                <w:sz w:val="24"/>
+                <w:szCs w:val="24"/>
+              </w:rPr>
+              <w:t>.</w:t>
+            </w:r>
+          </w:p>
+        </w:tc>
+        <w:tc>
+          <w:tcPr>
+            <w:tcW w:w="1417" w:type="dxa"/>
+            <w:vAlign w:val="center"/>
+          </w:tcPr>
+          <w:p>
+            <w:pPr>
+              <w:jc w:val="center"/>
+              <w:rPr>
+                <w:rFonts w:ascii="Arial" w:hAnsi="Arial" w:cs="Arial"/>
+                <w:sz w:val="24"/>
+                <w:szCs w:val="24"/>
+              </w:rPr>
+            </w:pPr>
+          </w:p>
+        </w:tc>
+        <w:tc>
+          <w:tcPr>
+            <w:tcW w:w="1874" w:type="dxa"/>
+            <w:vAlign w:val="center"/>
+          </w:tcPr>
+          <w:p>
+            <w:pPr>
+              <w:jc w:val="center"/>
+              <w:rPr>
+                <w:rFonts w:ascii="Arial" w:hAnsi="Arial" w:cs="Arial"/>
+                <w:sz w:val="24"/>
+                <w:szCs w:val="24"/>
+              </w:rPr>
+            </w:pPr>
+          </w:p>
+        </w:tc>
+        <w:tc>
+          <w:tcPr>
+            <w:tcW w:w="1085" w:type="dxa"/>
+            <w:vAlign w:val="center"/>
+          </w:tcPr>
+          <w:p>
+            <w:pPr>
+              <w:jc w:val="center"/>
+              <w:rPr>
+                <w:rFonts w:ascii="Arial" w:hAnsi="Arial" w:cs="Arial"/>
+                <w:sz w:val="24"/>
+                <w:szCs w:val="24"/>
+              </w:rPr>
+            </w:pPr>
+          </w:p>
+        </w:tc>
+        <w:tc>
+          <w:tcPr>
+            <w:tcW w:w="1804" w:type="dxa"/>
+            <w:vAlign w:val="center"/>
+          </w:tcPr>
+          <w:p>
+            <w:pPr>
+              <w:jc w:val="center"/>
+              <w:rPr>
+                <w:rFonts w:ascii="Arial" w:hAnsi="Arial" w:cs="Arial"/>
+                <w:sz w:val="24"/>
+                <w:szCs w:val="24"/>
+              </w:rPr>
+            </w:pPr>
+          </w:p>
+        </w:tc>
+        <w:tc>
+          <w:tcPr>
+            <w:tcW w:w="1813" w:type="dxa"/>
+            <w:vAlign w:val="center"/>
+          </w:tcPr>
+          <w:p>
+            <w:pPr>
+              <w:jc w:val="center"/>
+              <w:rPr>
+                <w:rFonts w:ascii="Arial" w:hAnsi="Arial" w:cs="Arial"/>
+                <w:sz w:val="24"/>
+                <w:szCs w:val="24"/>
+              </w:rPr>
+            </w:pPr>
+          </w:p>
+        </w:tc>
+      </w:tr>
+      <w:tr>
+        <w:trPr>
+          <w:jc w:val="center"/>
+        </w:trPr>
+        <w:tc>
+          <w:tcPr>
+            <w:tcW w:w="3348" w:type="dxa"/>
+          </w:tcPr>
+          <w:p>
+            <w:pPr>
+              <w:jc w:val="both"/>
+              <w:rPr>
+                <w:rFonts w:ascii="Arial" w:hAnsi="Arial" w:cs="Arial"/>
+                <w:sz w:val="24"/>
+                <w:szCs w:val="24"/>
+              </w:rPr>
+            </w:pPr>
+            <w:r>
+              <w:rPr>
+                <w:rFonts w:ascii="Arial" w:hAnsi="Arial" w:cs="Arial"/>
+                <w:sz w:val="24"/>
+                <w:szCs w:val="24"/>
+              </w:rPr>
+              <w:t>La información se encuentra respaldada.</w:t>
             </w:r>
           </w:p>
         </w:tc>

</xml_diff>